<commit_message>
Izzy worked on one page summary
</commit_message>
<xml_diff>
--- a/one_page_plan/dissertation_ideas_plan.docx
+++ b/one_page_plan/dissertation_ideas_plan.docx
@@ -546,7 +546,6 @@
           <w:lang w:val="en-US"/>
         </w:rPr>
       </w:pPr>
-      <w:bookmarkStart w:id="0" w:name="_GoBack"/>
       <w:r>
         <w:rPr>
           <w:rFonts w:ascii="Times New Roman" w:eastAsia="Times New Roman" w:hAnsi="Times New Roman" w:cs="Times New Roman"/>
@@ -784,7 +783,6 @@
         <w:t xml:space="preserve">Set up GitHub repo for dissertation </w:t>
       </w:r>
     </w:p>
-    <w:bookmarkEnd w:id="0"/>
     <w:p>
       <w:pPr>
         <w:rPr>
@@ -855,6 +853,7 @@
           <w:color w:val="000000"/>
           <w:lang w:val="en-US"/>
         </w:rPr>
+        <w:lastRenderedPageBreak/>
         <w:t>Pre-classification</w:t>
       </w:r>
     </w:p>
@@ -1796,17 +1795,11 @@
     <w:p>
       <w:pPr>
         <w:rPr>
-          <w:rFonts w:ascii="Times New Roman" w:eastAsia="Times New Roman" w:hAnsi="Times New Roman" w:cs="Times New Roman"/>
-          <w:lang w:val="en-US"/>
-        </w:rPr>
-      </w:pPr>
-    </w:p>
-    <w:p>
-      <w:pPr>
-        <w:rPr>
           <w:rFonts w:ascii="Times New Roman" w:hAnsi="Times New Roman" w:cs="Times New Roman"/>
         </w:rPr>
       </w:pPr>
+      <w:bookmarkStart w:id="0" w:name="_GoBack"/>
+      <w:bookmarkEnd w:id="0"/>
     </w:p>
     <w:sectPr>
       <w:pgSz w:w="12240" w:h="15840"/>

</xml_diff>